<commit_message>
Report Updated with Problem Statement
</commit_message>
<xml_diff>
--- a/Report/Report.docx
+++ b/Report/Report.docx
@@ -119,6 +119,7 @@
       </w:r>
       <w:r>
         <w:rPr>
+          <w:sz w:val="20"/>
           <w:szCs w:val="18"/>
         </w:rPr>
         <w:t>ching.de@</w:t>
@@ -126,6 +127,7 @@
       <w:bookmarkStart w:id="0" w:name="__DdeLink__280_534754706"/>
       <w:r>
         <w:rPr>
+          <w:sz w:val="20"/>
           <w:szCs w:val="18"/>
         </w:rPr>
         <w:t>husky</w:t>
@@ -133,6 +135,7 @@
       <w:bookmarkEnd w:id="0"/>
       <w:r>
         <w:rPr>
+          <w:sz w:val="20"/>
           <w:szCs w:val="18"/>
         </w:rPr>
         <w:t>.neu.edu</w:t>
@@ -143,29 +146,43 @@
         <w:pStyle w:val="Author"/>
         <w:spacing w:before="0" w:after="20"/>
         <w:rPr>
+          <w:sz w:val="14"/>
+          <w:szCs w:val="18"/>
+        </w:rPr>
+      </w:pPr>
+      <w:r>
+        <w:rPr>
           <w:sz w:val="16"/>
           <w:szCs w:val="18"/>
         </w:rPr>
-      </w:pPr>
-      <w:r>
-        <w:rPr>
-          <w:sz w:val="16"/>
+        <w:br w:type="column"/>
+      </w:r>
+      <w:r>
+        <w:rPr>
+          <w:sz w:val="20"/>
           <w:szCs w:val="18"/>
         </w:rPr>
-        <w:br w:type="column"/>
+        <w:t>Ishan Patel</w:t>
       </w:r>
       <w:r>
         <w:rPr>
           <w:sz w:val="20"/>
           <w:szCs w:val="18"/>
         </w:rPr>
-        <w:t>Ishan Patel</w:t>
+        <w:br/>
       </w:r>
       <w:r>
         <w:rPr>
           <w:sz w:val="20"/>
           <w:szCs w:val="18"/>
         </w:rPr>
+        <w:t>Computer Science</w:t>
+      </w:r>
+      <w:r>
+        <w:rPr>
+          <w:sz w:val="20"/>
+          <w:szCs w:val="18"/>
+        </w:rPr>
         <w:br/>
       </w:r>
       <w:r>
@@ -173,10 +190,11 @@
           <w:sz w:val="20"/>
           <w:szCs w:val="18"/>
         </w:rPr>
-        <w:t>Computer Science</w:t>
-      </w:r>
-      <w:r>
-        <w:rPr>
+        <w:t>Northeastern University</w:t>
+      </w:r>
+      <w:r>
+        <w:rPr>
+          <w:i/>
           <w:sz w:val="20"/>
           <w:szCs w:val="18"/>
         </w:rPr>
@@ -187,11 +205,10 @@
           <w:sz w:val="20"/>
           <w:szCs w:val="18"/>
         </w:rPr>
-        <w:t>Northeastern University</w:t>
-      </w:r>
-      <w:r>
-        <w:rPr>
-          <w:i/>
+        <w:t>Boston, United States</w:t>
+      </w:r>
+      <w:r>
+        <w:rPr>
           <w:sz w:val="20"/>
           <w:szCs w:val="18"/>
         </w:rPr>
@@ -202,23 +219,8 @@
           <w:sz w:val="20"/>
           <w:szCs w:val="18"/>
         </w:rPr>
-        <w:t>Boston, United States</w:t>
-      </w:r>
-      <w:r>
-        <w:rPr>
-          <w:sz w:val="20"/>
-          <w:szCs w:val="18"/>
-        </w:rPr>
-        <w:br/>
-      </w:r>
-      <w:r>
-        <w:rPr>
-          <w:szCs w:val="18"/>
-        </w:rPr>
         <w:t>patel.ish@husky.neu.edu</w:t>
       </w:r>
-      <w:bookmarkStart w:id="1" w:name="_GoBack"/>
-      <w:bookmarkEnd w:id="1"/>
     </w:p>
     <w:p>
       <w:pPr>
@@ -362,7 +364,43 @@
         <w:rPr>
           <w:szCs w:val="20"/>
         </w:rPr>
-        <w:t xml:space="preserve"> We will build a snake game in python using pygame library. This python binary will be controlled by an external C++ backend, which will need to handle decisions about movements of the players on the screen of the multiplayer python snake game. The C++ backend oversees determining who will be the server, and who will be the clients. Only one player can be the server. When the server received all client's messages a message handler will distribute global coordinates / collision logic to each player's snake python game.</w:t>
+        <w:t xml:space="preserve"> We </w:t>
+      </w:r>
+      <w:r>
+        <w:rPr>
+          <w:szCs w:val="20"/>
+        </w:rPr>
+        <w:t>have built</w:t>
+      </w:r>
+      <w:r>
+        <w:rPr>
+          <w:szCs w:val="20"/>
+        </w:rPr>
+        <w:t xml:space="preserve"> a snake game in python using pygame library. This python binary </w:t>
+      </w:r>
+      <w:r>
+        <w:rPr>
+          <w:szCs w:val="20"/>
+        </w:rPr>
+        <w:t>is</w:t>
+      </w:r>
+      <w:r>
+        <w:rPr>
+          <w:szCs w:val="20"/>
+        </w:rPr>
+        <w:t xml:space="preserve"> controlled by an external C++ backend, which handle</w:t>
+      </w:r>
+      <w:r>
+        <w:rPr>
+          <w:szCs w:val="20"/>
+        </w:rPr>
+        <w:t>s</w:t>
+      </w:r>
+      <w:r>
+        <w:rPr>
+          <w:szCs w:val="20"/>
+        </w:rPr>
+        <w:t xml:space="preserve"> decisions about movements of the players on the screen of the multiplayer python snake game. The C++ backend oversees determining who will be the server, and who will be the clients. Only one player can be the server. When the server received all client's messages a message handler will distribute global coordinates / collision logic to each player's snake python game.</w:t>
       </w:r>
     </w:p>
     <w:p>
@@ -397,6 +435,132 @@
         </w:rPr>
         <w:t xml:space="preserve"> Thread Synchronization, Game Design, Named Pipes, Network Communication, Python, C++.</w:t>
       </w:r>
+    </w:p>
+    <w:p>
+      <w:pPr>
+        <w:pStyle w:val="Heading1"/>
+      </w:pPr>
+      <w:r>
+        <w:t>Problem Statement</w:t>
+      </w:r>
+    </w:p>
+    <w:p>
+      <w:pPr>
+        <w:ind w:firstLine="360"/>
+        <w:jc w:val="both"/>
+      </w:pPr>
+      <w:r>
+        <w:t>Multiplayer games use a Client-Server networking architecture. Usually a server is a dedicated host that runs the game and is authoritative about world simulation, game rules, and player input processing. A client is a player's computer connected to a game server. The client and server communicate with each other by sending small data packets at a high frequency. A client receives the current world state from the server and generates video output based on these updates. In contrast with a single player game, a multiplayer game must deal with a variety of new problems caused by packet-based communication. Network bandwidth is limited, so the server can't send a new update packet to all clients</w:t>
+      </w:r>
+      <w:r>
+        <w:t xml:space="preserve"> for every single world change. </w:t>
+      </w:r>
+      <w:r>
+        <w:t>Network packets take a certain amount of time to travel between the client and the server (i.e. half the ping time). This means that the client time is always a little bit behind the server time. Furthermore, client input packets are also delayed on their way back, so the server is processing temporally delayed user commands. In addition, each client has a different network delay which varies over time due to other background traffic and the client's framerate. These time differences between server and client causes logical problems, becoming worse with increasing network latencies. In fast-paced action games, even a delay of a few milliseconds can cause a laggy gameplay feeling and make it hard to hit other players or interact with moving objects. Besides bandwidth limitations and network latencies, information can get lost due to network packet loss.</w:t>
+      </w:r>
+    </w:p>
+    <w:p>
+      <w:pPr>
+        <w:ind w:firstLine="360"/>
+        <w:jc w:val="both"/>
+      </w:pPr>
+    </w:p>
+    <w:p>
+      <w:pPr>
+        <w:ind w:firstLine="360"/>
+        <w:jc w:val="both"/>
+      </w:pPr>
+      <w:r>
+        <w:t>Consider the image below:</w:t>
+      </w:r>
+    </w:p>
+    <w:p>
+      <w:pPr>
+        <w:jc w:val="both"/>
+      </w:pPr>
+      <w:r>
+        <w:rPr>
+          <w:noProof/>
+        </w:rPr>
+        <w:drawing>
+          <wp:inline distT="0" distB="0" distL="0" distR="0">
+            <wp:extent cx="3084830" cy="1661795"/>
+            <wp:effectExtent l="0" t="0" r="1270" b="0"/>
+            <wp:docPr id="6" name="Picture 6"/>
+            <wp:cNvGraphicFramePr>
+              <a:graphicFrameLocks xmlns:a="http://schemas.openxmlformats.org/drawingml/2006/main" noChangeAspect="1"/>
+            </wp:cNvGraphicFramePr>
+            <a:graphic xmlns:a="http://schemas.openxmlformats.org/drawingml/2006/main">
+              <a:graphicData uri="http://schemas.openxmlformats.org/drawingml/2006/picture">
+                <pic:pic xmlns:pic="http://schemas.openxmlformats.org/drawingml/2006/picture">
+                  <pic:nvPicPr>
+                    <pic:cNvPr id="0" name="Picture 1"/>
+                    <pic:cNvPicPr>
+                      <a:picLocks noChangeAspect="1" noChangeArrowheads="1"/>
+                    </pic:cNvPicPr>
+                  </pic:nvPicPr>
+                  <pic:blipFill>
+                    <a:blip r:embed="rId9">
+                      <a:extLst>
+                        <a:ext uri="{28A0092B-C50C-407E-A947-70E740481C1C}">
+                          <a14:useLocalDpi xmlns:a14="http://schemas.microsoft.com/office/drawing/2010/main" val="0"/>
+                        </a:ext>
+                      </a:extLst>
+                    </a:blip>
+                    <a:srcRect/>
+                    <a:stretch>
+                      <a:fillRect/>
+                    </a:stretch>
+                  </pic:blipFill>
+                  <pic:spPr bwMode="auto">
+                    <a:xfrm>
+                      <a:off x="0" y="0"/>
+                      <a:ext cx="3084830" cy="1661795"/>
+                    </a:xfrm>
+                    <a:prstGeom prst="rect">
+                      <a:avLst/>
+                    </a:prstGeom>
+                    <a:noFill/>
+                    <a:ln>
+                      <a:noFill/>
+                    </a:ln>
+                  </pic:spPr>
+                </pic:pic>
+              </a:graphicData>
+            </a:graphic>
+          </wp:inline>
+        </w:drawing>
+      </w:r>
+    </w:p>
+    <w:p>
+      <w:pPr>
+        <w:jc w:val="both"/>
+      </w:pPr>
+    </w:p>
+    <w:p>
+      <w:pPr>
+        <w:jc w:val="both"/>
+      </w:pPr>
+      <w:r>
+        <w:t xml:space="preserve">Because of network latency, </w:t>
+      </w:r>
+      <w:r>
+        <w:t>the figure in blue</w:t>
+      </w:r>
+      <w:r>
+        <w:t xml:space="preserve"> might be what one client perceives to be the enemy player position, but the </w:t>
+      </w:r>
+      <w:r>
+        <w:t xml:space="preserve">figure in </w:t>
+      </w:r>
+      <w:r>
+        <w:t>red is where the server is really placing the character</w:t>
+      </w:r>
+    </w:p>
+    <w:p>
+      <w:pPr>
+        <w:jc w:val="both"/>
+      </w:pPr>
     </w:p>
     <w:p>
       <w:pPr>
@@ -404,6 +568,39 @@
         <w:spacing w:before="0" w:after="20"/>
       </w:pPr>
       <w:r>
+        <w:t>Our Solution</w:t>
+      </w:r>
+    </w:p>
+    <w:p>
+      <w:pPr>
+        <w:ind w:firstLine="360"/>
+        <w:jc w:val="both"/>
+      </w:pPr>
+      <w:r>
+        <w:t xml:space="preserve">We have a Status Thread, that locks the server, using a mutex, while communicating with the server, so that, the packet order does not change. </w:t>
+      </w:r>
+    </w:p>
+    <w:p>
+      <w:pPr>
+        <w:ind w:firstLine="360"/>
+        <w:jc w:val="both"/>
+      </w:pPr>
+      <w:r>
+        <w:t>We also have a synchronization system installed that ensures that all the threads are in sync with the server. The synchronization thread, constantly gets the most updated game state from the server and all the client threads are updated with this updated data. Hence all the client threads have a consistent copy of the game.</w:t>
+      </w:r>
+    </w:p>
+    <w:p>
+      <w:pPr>
+        <w:ind w:firstLine="360"/>
+        <w:jc w:val="both"/>
+      </w:pPr>
+    </w:p>
+    <w:p>
+      <w:pPr>
+        <w:pStyle w:val="Heading1"/>
+        <w:spacing w:before="0" w:after="20"/>
+      </w:pPr>
+      <w:r>
         <w:t xml:space="preserve">Introduction </w:t>
       </w:r>
     </w:p>
@@ -488,11 +685,16 @@
     </w:p>
     <w:p>
       <w:pPr>
+        <w:jc w:val="both"/>
+      </w:pPr>
+    </w:p>
+    <w:p>
+      <w:pPr>
         <w:pStyle w:val="Heading1"/>
         <w:spacing w:before="0" w:after="20"/>
       </w:pPr>
       <w:r>
-        <w:t>The Componenets</w:t>
+        <w:t>The Components</w:t>
       </w:r>
     </w:p>
     <w:p>
@@ -583,39 +785,7 @@
         <w:rPr>
           <w:lang w:val="en-US"/>
         </w:rPr>
-        <w:t xml:space="preserve"> default. </w:t>
-      </w:r>
-      <w:r>
-        <w:rPr>
-          <w:lang w:val="en-US"/>
-        </w:rPr>
-        <w:t xml:space="preserve">The server is responsible for accepting connections </w:t>
-      </w:r>
-      <w:r>
-        <w:rPr>
-          <w:lang w:val="en-US"/>
-        </w:rPr>
-        <w:t>from</w:t>
-      </w:r>
-      <w:r>
-        <w:rPr>
-          <w:lang w:val="en-US"/>
-        </w:rPr>
-        <w:t xml:space="preserve"> different players, and assigning them a player index, </w:t>
-      </w:r>
-      <w:proofErr w:type="gramStart"/>
-      <w:r>
-        <w:rPr>
-          <w:lang w:val="en-US"/>
-        </w:rPr>
-        <w:t>so as to</w:t>
-      </w:r>
-      <w:proofErr w:type="gramEnd"/>
-      <w:r>
-        <w:rPr>
-          <w:lang w:val="en-US"/>
-        </w:rPr>
-        <w:t xml:space="preserve"> differentiate one player from the other. </w:t>
+        <w:t xml:space="preserve"> default.</w:t>
       </w:r>
     </w:p>
     <w:p>
@@ -695,13 +865,26 @@
         <w:rPr>
           <w:lang w:val="en-US"/>
         </w:rPr>
-        <w:t xml:space="preserve">This is the thread that is responsible for communicating with the client threads, maintaining socket descriptors for each client and handling error conditions. The main thread is also responsible for communicating with the backend for fetching the global state of </w:t>
-      </w:r>
-      <w:r>
-        <w:rPr>
-          <w:lang w:val="en-US"/>
-        </w:rPr>
-        <w:t xml:space="preserve">the game. This game state is provided to all the clients, to ensure a consistent gaming environment. </w:t>
+        <w:t xml:space="preserve">This is the thread that is responsible for communicating with the client </w:t>
+      </w:r>
+      <w:r>
+        <w:rPr>
+          <w:lang w:val="en-US"/>
+        </w:rPr>
+        <w:lastRenderedPageBreak/>
+        <w:t xml:space="preserve">threads, maintaining socket descriptors for each client and handling error conditions. The main thread is also responsible for </w:t>
+      </w:r>
+      <w:r>
+        <w:rPr>
+          <w:lang w:val="en-US"/>
+        </w:rPr>
+        <w:t xml:space="preserve">storing </w:t>
+      </w:r>
+      <w:r>
+        <w:rPr>
+          <w:lang w:val="en-US"/>
+        </w:rPr>
+        <w:t xml:space="preserve">the global state of the game. This game state is provided to all the clients, to ensure a consistent gaming environment. </w:t>
       </w:r>
     </w:p>
     <w:p>
@@ -884,7 +1067,7 @@
         <w:rPr>
           <w:u w:val="single"/>
         </w:rPr>
-        <w:t xml:space="preserve">The Main Thread: </w:t>
+        <w:t>The Main Thread:</w:t>
       </w:r>
       <w:r>
         <w:t xml:space="preserve"> This is the main communication thread function, this in charge of connecting to the server via a socket. It's other main role is to read important messages from the server pertaining to state information about the other players, time synchronization, the state of the apple, start and end messages from the server, and message that other players are disconnected.</w:t>
@@ -971,7 +1154,6 @@
         <w:rPr>
           <w:b/>
         </w:rPr>
-        <w:lastRenderedPageBreak/>
         <w:t>The Backend</w:t>
       </w:r>
     </w:p>
@@ -1034,7 +1216,7 @@
                     </pic:cNvPicPr>
                   </pic:nvPicPr>
                   <pic:blipFill>
-                    <a:blip r:embed="rId9">
+                    <a:blip r:embed="rId10">
                       <a:extLst>
                         <a:ext uri="{28A0092B-C50C-407E-A947-70E740481C1C}">
                           <a14:useLocalDpi xmlns:a14="http://schemas.microsoft.com/office/drawing/2010/main" val="0"/>
@@ -1147,7 +1329,11 @@
       </w:r>
       <w:r>
         <w:tab/>
-        <w:t xml:space="preserve">Snake: The snake class encapsulates an in-game snake, that is controlled by one player. Each snake object is constantly listening for key-events. On the appropriate key event (left, right, up or down) the events function will update the parameters of the snake respectively. </w:t>
+        <w:t xml:space="preserve">Snake: The snake class encapsulates an in-game snake, that is controlled by one player. Each snake object </w:t>
+      </w:r>
+      <w:r>
+        <w:lastRenderedPageBreak/>
+        <w:t xml:space="preserve">is constantly listening for key-events. On the appropriate key event (left, right, up or down) the events function will update the parameters of the snake respectively. </w:t>
       </w:r>
     </w:p>
     <w:p>
@@ -1197,10 +1383,24 @@
         <w:jc w:val="both"/>
       </w:pPr>
       <w:r>
-        <w:t>TODO: Add Activity Diagram and</w:t>
-      </w:r>
-      <w:r>
-        <w:t xml:space="preserve"> </w:t>
+        <w:rPr>
+          <w:b/>
+        </w:rPr>
+        <w:t>TODO: Add Activity Di</w:t>
+      </w:r>
+      <w:bookmarkStart w:id="1" w:name="_GoBack"/>
+      <w:bookmarkEnd w:id="1"/>
+      <w:r>
+        <w:rPr>
+          <w:b/>
+        </w:rPr>
+        <w:t xml:space="preserve">agram and </w:t>
+      </w:r>
+      <w:r>
+        <w:rPr>
+          <w:b/>
+        </w:rPr>
+        <w:t>Description</w:t>
       </w:r>
     </w:p>
     <w:p/>
@@ -1378,7 +1578,7 @@
                     </pic:cNvPicPr>
                   </pic:nvPicPr>
                   <pic:blipFill>
-                    <a:blip r:embed="rId10">
+                    <a:blip r:embed="rId11">
                       <a:extLst>
                         <a:ext uri="{28A0092B-C50C-407E-A947-70E740481C1C}">
                           <a14:useLocalDpi xmlns:a14="http://schemas.microsoft.com/office/drawing/2010/main" val="0"/>
@@ -1584,24 +1784,6 @@
     </w:p>
     <w:p>
       <w:pPr>
-        <w:jc w:val="left"/>
-        <w:rPr>
-          <w:spacing w:val="-1"/>
-          <w:lang w:eastAsia="x-none"/>
-        </w:rPr>
-      </w:pPr>
-    </w:p>
-    <w:p>
-      <w:pPr>
-        <w:jc w:val="left"/>
-        <w:rPr>
-          <w:spacing w:val="-1"/>
-          <w:lang w:eastAsia="x-none"/>
-        </w:rPr>
-      </w:pPr>
-    </w:p>
-    <w:p>
-      <w:pPr>
         <w:pStyle w:val="BodyText"/>
         <w:spacing w:after="20"/>
         <w:ind w:firstLine="0"/>
@@ -1624,11 +1806,10 @@
           <w:noProof/>
           <w:lang w:val="en-US"/>
         </w:rPr>
-        <w:lastRenderedPageBreak/>
         <w:drawing>
           <wp:inline distT="0" distB="0" distL="0" distR="0">
-            <wp:extent cx="2974340" cy="1190625"/>
-            <wp:effectExtent l="0" t="0" r="6985" b="0"/>
+            <wp:extent cx="2997642" cy="1199953"/>
+            <wp:effectExtent l="0" t="0" r="0" b="635"/>
             <wp:docPr id="2" name="Picture 2"/>
             <wp:cNvGraphicFramePr>
               <a:graphicFrameLocks xmlns:a="http://schemas.openxmlformats.org/drawingml/2006/main" noChangeAspect="1"/>
@@ -1643,7 +1824,7 @@
                     </pic:cNvPicPr>
                   </pic:nvPicPr>
                   <pic:blipFill>
-                    <a:blip r:embed="rId11">
+                    <a:blip r:embed="rId12">
                       <a:extLst>
                         <a:ext uri="{28A0092B-C50C-407E-A947-70E740481C1C}">
                           <a14:useLocalDpi xmlns:a14="http://schemas.microsoft.com/office/drawing/2010/main" val="0"/>
@@ -1658,7 +1839,7 @@
                   <pic:spPr bwMode="auto">
                     <a:xfrm>
                       <a:off x="0" y="0"/>
-                      <a:ext cx="2974340" cy="1190625"/>
+                      <a:ext cx="3121322" cy="1249462"/>
                     </a:xfrm>
                     <a:prstGeom prst="rect">
                       <a:avLst/>
@@ -1698,11 +1879,22 @@
       <w:pPr>
         <w:pStyle w:val="BodyText"/>
         <w:spacing w:after="20"/>
-        <w:ind w:firstLine="0"/>
-        <w:rPr>
-          <w:lang w:val="en-US"/>
-        </w:rPr>
-      </w:pPr>
+        <w:rPr>
+          <w:lang w:val="en-US"/>
+        </w:rPr>
+      </w:pPr>
+      <w:r>
+        <w:rPr>
+          <w:lang w:val="en-US"/>
+        </w:rPr>
+        <w:t>If you wish to be a client, you need to start the game with the ‘-c’ option indicating to the backend that you wish to connect to an already existing server. As mentioned earlier, you need to know the IP Address of the server. Once you are aware of the IP Address of the server</w:t>
+      </w:r>
+      <w:r>
+        <w:rPr>
+          <w:lang w:val="en-US"/>
+        </w:rPr>
+        <w:t>, you can connect to a server using the following command:</w:t>
+      </w:r>
     </w:p>
     <w:p>
       <w:pPr>
@@ -1716,42 +1908,8 @@
         <w:rPr>
           <w:lang w:val="en-US"/>
         </w:rPr>
-        <w:t>If you wish to be a client, you need to start the game with the ‘-c’ option indicating to the backend that you wish to connect to an already existing server. As mentioned earlier, you need to know the IP Address of the server. Once you are aware of the IP Address of the server</w:t>
-      </w:r>
-      <w:r>
-        <w:rPr>
-          <w:lang w:val="en-US"/>
-        </w:rPr>
-        <w:t>, you can connect to a server using the following command:</w:t>
-      </w:r>
-    </w:p>
-    <w:p>
-      <w:pPr>
-        <w:pStyle w:val="BodyText"/>
-        <w:spacing w:after="20"/>
-        <w:rPr>
-          <w:lang w:val="en-US"/>
-        </w:rPr>
-      </w:pPr>
-      <w:r>
-        <w:rPr>
-          <w:lang w:val="en-US"/>
-        </w:rPr>
         <w:tab/>
-      </w:r>
-      <w:proofErr w:type="gramStart"/>
-      <w:r>
-        <w:rPr>
-          <w:lang w:val="en-US"/>
-        </w:rPr>
-        <w:t>$ .</w:t>
-      </w:r>
-      <w:proofErr w:type="gramEnd"/>
-      <w:r>
-        <w:rPr>
-          <w:lang w:val="en-US"/>
-        </w:rPr>
-        <w:t>/server -c &lt;ip_address&gt;</w:t>
+        <w:t>$ ./server -c &lt;ip_address&gt;</w:t>
       </w:r>
     </w:p>
     <w:p>
@@ -1801,7 +1959,7 @@
                     </pic:cNvPicPr>
                   </pic:nvPicPr>
                   <pic:blipFill>
-                    <a:blip r:embed="rId12">
+                    <a:blip r:embed="rId13">
                       <a:extLst>
                         <a:ext uri="{28A0092B-C50C-407E-A947-70E740481C1C}">
                           <a14:useLocalDpi xmlns:a14="http://schemas.microsoft.com/office/drawing/2010/main" val="0"/>
@@ -1885,7 +2043,7 @@
                     </pic:cNvPicPr>
                   </pic:nvPicPr>
                   <pic:blipFill>
-                    <a:blip r:embed="rId13">
+                    <a:blip r:embed="rId14">
                       <a:extLst>
                         <a:ext uri="{28A0092B-C50C-407E-A947-70E740481C1C}">
                           <a14:useLocalDpi xmlns:a14="http://schemas.microsoft.com/office/drawing/2010/main" val="0"/>
@@ -1976,7 +2134,7 @@
                     </pic:cNvPicPr>
                   </pic:nvPicPr>
                   <pic:blipFill>
-                    <a:blip r:embed="rId14" cstate="print">
+                    <a:blip r:embed="rId15" cstate="print">
                       <a:extLst>
                         <a:ext uri="{28A0092B-C50C-407E-A947-70E740481C1C}">
                           <a14:useLocalDpi xmlns:a14="http://schemas.microsoft.com/office/drawing/2010/main" val="0"/>
@@ -2406,6 +2564,7 @@
         <w:spacing w:after="20"/>
       </w:pPr>
       <w:r>
+        <w:lastRenderedPageBreak/>
         <w:t>The preferred spelling of the word “acknowledgment” in America is without an “e” after the “g</w:t>
       </w:r>
       <w:r>
@@ -2497,7 +2656,7 @@
           <w:sz w:val="20"/>
         </w:rPr>
       </w:pPr>
-      <w:hyperlink r:id="rId15" w:history="1">
+      <w:hyperlink r:id="rId16" w:history="1">
         <w:r>
           <w:rPr>
             <w:rStyle w:val="Hyperlink"/>
@@ -2514,7 +2673,7 @@
           <w:sz w:val="20"/>
         </w:rPr>
       </w:pPr>
-      <w:hyperlink r:id="rId16" w:history="1">
+      <w:hyperlink r:id="rId17" w:history="1">
         <w:r>
           <w:rPr>
             <w:rStyle w:val="Hyperlink"/>
@@ -2531,7 +2690,7 @@
           <w:sz w:val="20"/>
         </w:rPr>
       </w:pPr>
-      <w:hyperlink r:id="rId17" w:history="1">
+      <w:hyperlink r:id="rId18" w:history="1">
         <w:r>
           <w:rPr>
             <w:rStyle w:val="Hyperlink"/>
@@ -2548,7 +2707,7 @@
           <w:sz w:val="20"/>
         </w:rPr>
       </w:pPr>
-      <w:hyperlink r:id="rId18" w:history="1">
+      <w:hyperlink r:id="rId19" w:history="1">
         <w:r>
           <w:rPr>
             <w:rStyle w:val="Hyperlink"/>
@@ -5851,7 +6010,7 @@
 </file>
 
 <file path=customXml/itemProps1.xml><?xml version="1.0" encoding="utf-8"?>
-<ds:datastoreItem xmlns:ds="http://schemas.openxmlformats.org/officeDocument/2006/customXml" ds:itemID="{3F4A04D6-1B5C-45E4-A498-3F9FE9D5CF7F}">
+<ds:datastoreItem xmlns:ds="http://schemas.openxmlformats.org/officeDocument/2006/customXml" ds:itemID="{6CEDA01E-C6D2-4764-AF3F-9A0FE21EB605}">
   <ds:schemaRefs>
     <ds:schemaRef ds:uri="http://schemas.openxmlformats.org/officeDocument/2006/bibliography"/>
   </ds:schemaRefs>

</xml_diff>

<commit_message>
Report Updated with Conclusion
</commit_message>
<xml_diff>
--- a/Report/Report.docx
+++ b/Report/Report.docx
@@ -62,93 +62,174 @@
       </w:pPr>
       <w:r>
         <w:rPr>
+          <w:sz w:val="18"/>
+          <w:szCs w:val="18"/>
+        </w:rPr>
+        <w:t>Derek Ching</w:t>
+      </w:r>
+      <w:r>
+        <w:rPr>
+          <w:sz w:val="18"/>
+          <w:szCs w:val="18"/>
+        </w:rPr>
+        <w:br/>
+      </w:r>
+      <w:r>
+        <w:rPr>
+          <w:sz w:val="18"/>
+          <w:szCs w:val="18"/>
+        </w:rPr>
+        <w:t>Computer Science</w:t>
+      </w:r>
+      <w:r>
+        <w:rPr>
+          <w:sz w:val="18"/>
+          <w:szCs w:val="18"/>
+        </w:rPr>
+        <w:br/>
+      </w:r>
+      <w:r>
+        <w:rPr>
+          <w:sz w:val="18"/>
+          <w:szCs w:val="18"/>
+        </w:rPr>
+        <w:t>Northeastern University</w:t>
+      </w:r>
+      <w:r>
+        <w:rPr>
+          <w:i/>
+          <w:sz w:val="18"/>
+          <w:szCs w:val="18"/>
+        </w:rPr>
+        <w:br/>
+      </w:r>
+      <w:r>
+        <w:rPr>
+          <w:sz w:val="18"/>
+          <w:szCs w:val="18"/>
+        </w:rPr>
+        <w:t>Boston, United States</w:t>
+      </w:r>
+      <w:r>
+        <w:rPr>
+          <w:sz w:val="18"/>
+          <w:szCs w:val="18"/>
+        </w:rPr>
+        <w:br/>
+      </w:r>
+      <w:r>
+        <w:rPr>
+          <w:sz w:val="18"/>
+          <w:szCs w:val="18"/>
+        </w:rPr>
+        <w:t>ching.de@</w:t>
+      </w:r>
+      <w:bookmarkStart w:id="0" w:name="__DdeLink__280_534754706"/>
+      <w:r>
+        <w:rPr>
+          <w:sz w:val="18"/>
+          <w:szCs w:val="18"/>
+        </w:rPr>
+        <w:t>husky</w:t>
+      </w:r>
+      <w:bookmarkEnd w:id="0"/>
+      <w:r>
+        <w:rPr>
+          <w:sz w:val="18"/>
+          <w:szCs w:val="18"/>
+        </w:rPr>
+        <w:t>.neu.edu</w:t>
+      </w:r>
+    </w:p>
+    <w:p>
+      <w:pPr>
+        <w:pStyle w:val="Author"/>
+        <w:spacing w:before="0" w:after="20"/>
+        <w:rPr>
+          <w:sz w:val="14"/>
+          <w:szCs w:val="18"/>
+        </w:rPr>
+      </w:pPr>
+      <w:r>
+        <w:rPr>
+          <w:sz w:val="16"/>
+          <w:szCs w:val="18"/>
+        </w:rPr>
+        <w:br w:type="column"/>
+      </w:r>
+      <w:r>
+        <w:rPr>
+          <w:sz w:val="18"/>
+          <w:szCs w:val="18"/>
+        </w:rPr>
+        <w:t>Ishan Patel</w:t>
+      </w:r>
+      <w:r>
+        <w:rPr>
+          <w:sz w:val="18"/>
+          <w:szCs w:val="18"/>
+        </w:rPr>
+        <w:br/>
+      </w:r>
+      <w:r>
+        <w:rPr>
+          <w:sz w:val="18"/>
+          <w:szCs w:val="18"/>
+        </w:rPr>
+        <w:t>Computer Science</w:t>
+      </w:r>
+      <w:r>
+        <w:rPr>
+          <w:sz w:val="18"/>
+          <w:szCs w:val="18"/>
+        </w:rPr>
+        <w:br/>
+      </w:r>
+      <w:r>
+        <w:rPr>
+          <w:sz w:val="18"/>
+          <w:szCs w:val="18"/>
+        </w:rPr>
+        <w:t>Northeastern University</w:t>
+      </w:r>
+      <w:r>
+        <w:rPr>
+          <w:i/>
+          <w:sz w:val="18"/>
+          <w:szCs w:val="18"/>
+        </w:rPr>
+        <w:br/>
+      </w:r>
+      <w:r>
+        <w:rPr>
+          <w:sz w:val="18"/>
+          <w:szCs w:val="18"/>
+        </w:rPr>
+        <w:t>Boston, United States</w:t>
+      </w:r>
+      <w:r>
+        <w:rPr>
+          <w:sz w:val="18"/>
+          <w:szCs w:val="18"/>
+        </w:rPr>
+        <w:br/>
+      </w:r>
+      <w:r>
+        <w:rPr>
+          <w:sz w:val="18"/>
+          <w:szCs w:val="18"/>
+        </w:rPr>
+        <w:t>patel.ish@husky.neu.edu</w:t>
+      </w:r>
+    </w:p>
+    <w:p>
+      <w:pPr>
+        <w:pStyle w:val="Author"/>
+        <w:spacing w:before="0" w:after="20"/>
+        <w:rPr>
           <w:sz w:val="20"/>
           <w:szCs w:val="18"/>
         </w:rPr>
-        <w:t>Derek Ching</w:t>
-      </w:r>
-      <w:r>
-        <w:rPr>
-          <w:sz w:val="20"/>
-          <w:szCs w:val="18"/>
-        </w:rPr>
-        <w:br/>
-      </w:r>
-      <w:r>
-        <w:rPr>
-          <w:sz w:val="20"/>
-          <w:szCs w:val="18"/>
-        </w:rPr>
-        <w:t>Computer Science</w:t>
-      </w:r>
-      <w:r>
-        <w:rPr>
-          <w:sz w:val="20"/>
-          <w:szCs w:val="18"/>
-        </w:rPr>
-        <w:br/>
-      </w:r>
-      <w:r>
-        <w:rPr>
-          <w:sz w:val="20"/>
-          <w:szCs w:val="18"/>
-        </w:rPr>
-        <w:t>Northeastern University</w:t>
-      </w:r>
-      <w:r>
-        <w:rPr>
-          <w:i/>
-          <w:sz w:val="20"/>
-          <w:szCs w:val="18"/>
-        </w:rPr>
-        <w:br/>
-      </w:r>
-      <w:r>
-        <w:rPr>
-          <w:sz w:val="20"/>
-          <w:szCs w:val="18"/>
-        </w:rPr>
-        <w:t>Boston, United States</w:t>
-      </w:r>
-      <w:r>
-        <w:rPr>
-          <w:sz w:val="20"/>
-          <w:szCs w:val="18"/>
-        </w:rPr>
-        <w:br/>
-      </w:r>
-      <w:r>
-        <w:rPr>
-          <w:sz w:val="20"/>
-          <w:szCs w:val="18"/>
-        </w:rPr>
-        <w:t>ching.de@</w:t>
-      </w:r>
-      <w:bookmarkStart w:id="0" w:name="__DdeLink__280_534754706"/>
-      <w:r>
-        <w:rPr>
-          <w:sz w:val="20"/>
-          <w:szCs w:val="18"/>
-        </w:rPr>
-        <w:t>husky</w:t>
-      </w:r>
-      <w:bookmarkEnd w:id="0"/>
-      <w:r>
-        <w:rPr>
-          <w:sz w:val="20"/>
-          <w:szCs w:val="18"/>
-        </w:rPr>
-        <w:t>.neu.edu</w:t>
-      </w:r>
-    </w:p>
-    <w:p>
-      <w:pPr>
-        <w:pStyle w:val="Author"/>
-        <w:spacing w:before="0" w:after="20"/>
-        <w:rPr>
-          <w:sz w:val="14"/>
-          <w:szCs w:val="18"/>
-        </w:rPr>
       </w:pPr>
       <w:r>
         <w:rPr>
@@ -159,35 +240,35 @@
       </w:r>
       <w:r>
         <w:rPr>
-          <w:sz w:val="20"/>
+          <w:sz w:val="18"/>
           <w:szCs w:val="18"/>
         </w:rPr>
-        <w:t>Ishan Patel</w:t>
-      </w:r>
-      <w:r>
-        <w:rPr>
-          <w:sz w:val="20"/>
+        <w:t xml:space="preserve">Prateek Pisat </w:t>
+      </w:r>
+      <w:r>
+        <w:rPr>
+          <w:sz w:val="18"/>
           <w:szCs w:val="18"/>
         </w:rPr>
         <w:br/>
       </w:r>
       <w:r>
         <w:rPr>
-          <w:sz w:val="20"/>
+          <w:sz w:val="18"/>
           <w:szCs w:val="18"/>
         </w:rPr>
         <w:t>Computer Science</w:t>
       </w:r>
       <w:r>
         <w:rPr>
-          <w:sz w:val="20"/>
+          <w:sz w:val="18"/>
           <w:szCs w:val="18"/>
         </w:rPr>
         <w:br/>
       </w:r>
       <w:r>
         <w:rPr>
-          <w:sz w:val="20"/>
+          <w:sz w:val="18"/>
           <w:szCs w:val="18"/>
         </w:rPr>
         <w:t>Northeastern University</w:t>
@@ -195,109 +276,28 @@
       <w:r>
         <w:rPr>
           <w:i/>
-          <w:sz w:val="20"/>
+          <w:sz w:val="18"/>
           <w:szCs w:val="18"/>
         </w:rPr>
         <w:br/>
       </w:r>
       <w:r>
         <w:rPr>
-          <w:sz w:val="20"/>
+          <w:sz w:val="18"/>
           <w:szCs w:val="18"/>
         </w:rPr>
         <w:t>Boston, United States</w:t>
       </w:r>
       <w:r>
         <w:rPr>
-          <w:sz w:val="20"/>
+          <w:sz w:val="18"/>
           <w:szCs w:val="18"/>
         </w:rPr>
         <w:br/>
       </w:r>
       <w:r>
         <w:rPr>
-          <w:sz w:val="20"/>
-          <w:szCs w:val="18"/>
-        </w:rPr>
-        <w:t>patel.ish@husky.neu.edu</w:t>
-      </w:r>
-    </w:p>
-    <w:p>
-      <w:pPr>
-        <w:pStyle w:val="Author"/>
-        <w:spacing w:before="0" w:after="20"/>
-        <w:rPr>
-          <w:sz w:val="20"/>
-          <w:szCs w:val="18"/>
-        </w:rPr>
-      </w:pPr>
-      <w:r>
-        <w:rPr>
-          <w:sz w:val="16"/>
-          <w:szCs w:val="18"/>
-        </w:rPr>
-        <w:br w:type="column"/>
-      </w:r>
-      <w:r>
-        <w:rPr>
-          <w:sz w:val="20"/>
-          <w:szCs w:val="18"/>
-        </w:rPr>
-        <w:t xml:space="preserve">Prateek Pisat </w:t>
-      </w:r>
-      <w:r>
-        <w:rPr>
-          <w:sz w:val="20"/>
-          <w:szCs w:val="18"/>
-        </w:rPr>
-        <w:br/>
-      </w:r>
-      <w:r>
-        <w:rPr>
-          <w:sz w:val="20"/>
-          <w:szCs w:val="18"/>
-        </w:rPr>
-        <w:t>Computer Science</w:t>
-      </w:r>
-      <w:r>
-        <w:rPr>
-          <w:sz w:val="20"/>
-          <w:szCs w:val="18"/>
-        </w:rPr>
-        <w:br/>
-      </w:r>
-      <w:r>
-        <w:rPr>
-          <w:sz w:val="20"/>
-          <w:szCs w:val="18"/>
-        </w:rPr>
-        <w:t>Northeastern University</w:t>
-      </w:r>
-      <w:r>
-        <w:rPr>
-          <w:i/>
-          <w:sz w:val="20"/>
-          <w:szCs w:val="18"/>
-        </w:rPr>
-        <w:br/>
-      </w:r>
-      <w:r>
-        <w:rPr>
-          <w:sz w:val="20"/>
-          <w:szCs w:val="18"/>
-        </w:rPr>
-        <w:t>Boston, United States</w:t>
-      </w:r>
-      <w:r>
-        <w:rPr>
-          <w:sz w:val="20"/>
-          <w:szCs w:val="18"/>
-        </w:rPr>
-        <w:br/>
-      </w:r>
-      <w:r>
-        <w:rPr>
-          <w:sz w:val="20"/>
+          <w:sz w:val="18"/>
           <w:szCs w:val="18"/>
         </w:rPr>
         <w:t>pisat.p@husky.neu.edu</w:t>
@@ -322,7 +322,7 @@
           <w:type w:val="continuous"/>
           <w:pgSz w:w="11906" w:h="16838" w:code="9"/>
           <w:pgMar w:top="450" w:right="893" w:bottom="1440" w:left="893" w:header="720" w:footer="720" w:gutter="0"/>
-          <w:cols w:num="3" w:space="720"/>
+          <w:cols w:num="2" w:space="720"/>
           <w:docGrid w:linePitch="360"/>
         </w:sectPr>
       </w:pPr>
@@ -458,12 +458,6 @@
       <w:r>
         <w:t>Network packets take a certain amount of time to travel between the client and the server (i.e. half the ping time). This means that the client time is always a little bit behind the server time. Furthermore, client input packets are also delayed on their way back, so the server is processing temporally delayed user commands. In addition, each client has a different network delay which varies over time due to other background traffic and the client's framerate. These time differences between server and client causes logical problems, becoming worse with increasing network latencies. In fast-paced action games, even a delay of a few milliseconds can cause a laggy gameplay feeling and make it hard to hit other players or interact with moving objects. Besides bandwidth limitations and network latencies, information can get lost due to network packet loss.</w:t>
       </w:r>
-    </w:p>
-    <w:p>
-      <w:pPr>
-        <w:ind w:firstLine="360"/>
-        <w:jc w:val="both"/>
-      </w:pPr>
     </w:p>
     <w:p>
       <w:pPr>
@@ -577,7 +571,13 @@
         <w:jc w:val="both"/>
       </w:pPr>
       <w:r>
-        <w:t xml:space="preserve">We have a Status Thread, that locks the server, using a mutex, while communicating with the server, so that, the packet order does not change. </w:t>
+        <w:t xml:space="preserve">We have a Status Thread, that locks the server, using a mutex, while communicating with the </w:t>
+      </w:r>
+      <w:r>
+        <w:t>client</w:t>
+      </w:r>
+      <w:r>
+        <w:t xml:space="preserve">, so that, the packet order does not change. </w:t>
       </w:r>
     </w:p>
     <w:p>
@@ -645,19 +645,6 @@
       </w:r>
       <w:r>
         <w:tab/>
-        <w:t>The Backend</w:t>
-      </w:r>
-    </w:p>
-    <w:p>
-      <w:pPr>
-        <w:pStyle w:val="BodyText"/>
-        <w:spacing w:after="20"/>
-      </w:pPr>
-      <w:r>
-        <w:t>•</w:t>
-      </w:r>
-      <w:r>
-        <w:tab/>
         <w:t>The Server</w:t>
       </w:r>
     </w:p>
@@ -680,12 +667,17 @@
         <w:spacing w:after="20"/>
       </w:pPr>
       <w:r>
-        <w:t>These components are explained in detail in the following sections.</w:t>
-      </w:r>
-    </w:p>
-    <w:p>
-      <w:pPr>
-        <w:jc w:val="both"/>
+        <w:t>•</w:t>
+      </w:r>
+      <w:r>
+        <w:tab/>
+        <w:t>The Backend</w:t>
+      </w:r>
+    </w:p>
+    <w:p>
+      <w:pPr>
+        <w:pStyle w:val="BodyText"/>
+        <w:spacing w:after="20"/>
       </w:pPr>
     </w:p>
     <w:p>
@@ -718,7 +710,49 @@
         <w:spacing w:after="20"/>
       </w:pPr>
       <w:r>
-        <w:t>We started with building a snake game, purely in Python. Python’s pygame library provides a quick and easy way to implement quality games in a short amount of time and hence our snake game was built using pygame. Each player will have one instance of the game running. Each instance is a Python thread which is synchronized with the rest of the threads. We current have a support for up to 4 players playing simultaneously.</w:t>
+        <w:t xml:space="preserve">We started </w:t>
+      </w:r>
+      <w:r>
+        <w:rPr>
+          <w:lang w:val="en-US"/>
+        </w:rPr>
+        <w:t>by</w:t>
+      </w:r>
+      <w:r>
+        <w:t xml:space="preserve"> building a snake game, purely in Python. Python’s pygame library provides a quick and easy way to implement quality </w:t>
+      </w:r>
+      <w:r>
+        <w:t xml:space="preserve">games in a short amount of time. </w:t>
+      </w:r>
+      <w:r>
+        <w:t>Each player will have one</w:t>
+      </w:r>
+      <w:r>
+        <w:rPr>
+          <w:lang w:val="en-US"/>
+        </w:rPr>
+        <w:t xml:space="preserve"> separate</w:t>
+      </w:r>
+      <w:r>
+        <w:t xml:space="preserve"> instance of the game running. Each instance is a Python </w:t>
+      </w:r>
+      <w:r>
+        <w:rPr>
+          <w:lang w:val="en-US"/>
+        </w:rPr>
+        <w:t>process</w:t>
+      </w:r>
+      <w:r>
+        <w:t xml:space="preserve"> which is synchronized with the rest of the </w:t>
+      </w:r>
+      <w:r>
+        <w:rPr>
+          <w:lang w:val="en-US"/>
+        </w:rPr>
+        <w:t>instances</w:t>
+      </w:r>
+      <w:r>
+        <w:t>. We current have a support for up to 4 players playing simultaneously.</w:t>
       </w:r>
     </w:p>
     <w:p>
@@ -745,8 +779,11 @@
     <w:p>
       <w:pPr>
         <w:pStyle w:val="BodyText"/>
-        <w:spacing w:after="20"/>
-        <w:ind w:left="288" w:firstLine="0"/>
+        <w:tabs>
+          <w:tab w:val="clear" w:pos="288"/>
+        </w:tabs>
+        <w:spacing w:after="20"/>
+        <w:ind w:firstLine="360"/>
         <w:rPr>
           <w:lang w:val="en-US"/>
         </w:rPr>
@@ -767,7 +804,25 @@
         <w:rPr>
           <w:lang w:val="en-US"/>
         </w:rPr>
-        <w:t xml:space="preserve"> host of a game. Any player can be the server, by using the ‘-s’ option. The server starts a socket that is bound to the server</w:t>
+        <w:t xml:space="preserve"> host for</w:t>
+      </w:r>
+      <w:r>
+        <w:rPr>
+          <w:lang w:val="en-US"/>
+        </w:rPr>
+        <w:t xml:space="preserve"> a game. Any player can be the server, by using the ‘-s’ option. The server </w:t>
+      </w:r>
+      <w:r>
+        <w:rPr>
+          <w:lang w:val="en-US"/>
+        </w:rPr>
+        <w:t>creates</w:t>
+      </w:r>
+      <w:r>
+        <w:rPr>
+          <w:lang w:val="en-US"/>
+        </w:rPr>
+        <w:t xml:space="preserve"> a socket that is bound to the server</w:t>
       </w:r>
       <w:r>
         <w:rPr>
@@ -791,8 +846,12 @@
     <w:p>
       <w:pPr>
         <w:pStyle w:val="BodyText"/>
-        <w:spacing w:after="20"/>
-        <w:ind w:left="288" w:firstLine="0"/>
+        <w:tabs>
+          <w:tab w:val="clear" w:pos="288"/>
+          <w:tab w:val="left" w:pos="1710"/>
+        </w:tabs>
+        <w:spacing w:after="20"/>
+        <w:ind w:firstLine="450"/>
         <w:rPr>
           <w:lang w:val="en-US"/>
         </w:rPr>
@@ -865,14 +924,14 @@
         <w:rPr>
           <w:lang w:val="en-US"/>
         </w:rPr>
-        <w:t xml:space="preserve">This is the thread that is responsible for communicating with the client </w:t>
+        <w:t xml:space="preserve">This is the thread that is responsible for communicating with the client threads, maintaining socket descriptors for </w:t>
       </w:r>
       <w:r>
         <w:rPr>
           <w:lang w:val="en-US"/>
         </w:rPr>
         <w:lastRenderedPageBreak/>
-        <w:t xml:space="preserve">threads, maintaining socket descriptors for each client and handling error conditions. The main thread is also responsible for </w:t>
+        <w:t xml:space="preserve">each client and handling error conditions. The main thread is also responsible for </w:t>
       </w:r>
       <w:r>
         <w:rPr>
@@ -910,7 +969,19 @@
         <w:rPr>
           <w:lang w:val="en-US"/>
         </w:rPr>
-        <w:t>: Responsible for handing messages to and from the clients, for example, to start the game or to end the game.</w:t>
+        <w:t xml:space="preserve">: Responsible for handing </w:t>
+      </w:r>
+      <w:r>
+        <w:rPr>
+          <w:lang w:val="en-US"/>
+        </w:rPr>
+        <w:t xml:space="preserve">global </w:t>
+      </w:r>
+      <w:r>
+        <w:rPr>
+          <w:lang w:val="en-US"/>
+        </w:rPr>
+        <w:t>messages to and from the clients, for example, to start the game or to end the game.</w:t>
       </w:r>
       <w:r>
         <w:t xml:space="preserve"> </w:t>
@@ -977,7 +1048,19 @@
         <w:rPr>
           <w:lang w:val="en-US"/>
         </w:rPr>
-        <w:t xml:space="preserve"> Responsible for synchronizing the timing/ screen refreshes for all the individual instances of the python frontend.</w:t>
+        <w:t xml:space="preserve"> Responsible for synchronizing the timing</w:t>
+      </w:r>
+      <w:r>
+        <w:rPr>
+          <w:lang w:val="en-US"/>
+        </w:rPr>
+        <w:t xml:space="preserve"> events</w:t>
+      </w:r>
+      <w:r>
+        <w:rPr>
+          <w:lang w:val="en-US"/>
+        </w:rPr>
+        <w:t>/ screen refreshes for all the individual instances of the python frontend.</w:t>
       </w:r>
     </w:p>
     <w:p>
@@ -1008,7 +1091,7 @@
     <w:p>
       <w:pPr>
         <w:spacing w:after="20"/>
-        <w:ind w:left="288"/>
+        <w:ind w:left="288" w:firstLine="360"/>
         <w:jc w:val="both"/>
       </w:pPr>
       <w:r>
@@ -1047,7 +1130,19 @@
         <w:t>Observe Thread:</w:t>
       </w:r>
       <w:r>
-        <w:t xml:space="preserve">  This thread checks if the client is up and running every 5ms. If, at any point in time, the fails/ crashes, that instance will be destroyed, and the said player will be disconnected from the game. </w:t>
+        <w:t xml:space="preserve">  This thread checks if the client is up and running every 5ms. If, at any point in time, the </w:t>
+      </w:r>
+      <w:r>
+        <w:t xml:space="preserve">client </w:t>
+      </w:r>
+      <w:r>
+        <w:t xml:space="preserve">fails/ crashes, that </w:t>
+      </w:r>
+      <w:r>
+        <w:t>instance</w:t>
+      </w:r>
+      <w:r>
+        <w:t xml:space="preserve"> will be destroyed, and the said player will be disconnected from the game. </w:t>
       </w:r>
     </w:p>
     <w:p>
@@ -1070,7 +1165,21 @@
         <w:t>The Main Thread:</w:t>
       </w:r>
       <w:r>
-        <w:t xml:space="preserve"> This is the main communication thread function, this in charge of connecting to the server via a socket. It's other main role is to read important messages from the server pertaining to state information about the other players, time synchronization, the state of the apple, start and end messages from the server, and message that other players are disconnected.</w:t>
+        <w:t xml:space="preserve"> This is the main communication thread, </w:t>
+      </w:r>
+      <w:r>
+        <w:t xml:space="preserve">that </w:t>
+      </w:r>
+      <w:proofErr w:type="gramStart"/>
+      <w:r>
+        <w:t>is</w:t>
+      </w:r>
+      <w:r>
+        <w:t xml:space="preserve"> in charge of</w:t>
+      </w:r>
+      <w:proofErr w:type="gramEnd"/>
+      <w:r>
+        <w:t xml:space="preserve"> connecting to the server via a socket. It's other main role is to read important messages from the server pertaining to state information about the other players, time synchronization, the state of the apple, start and end messages from the server, and message that other players are disconnected.</w:t>
       </w:r>
     </w:p>
     <w:p>
@@ -1130,7 +1239,10 @@
         <w:t>The Client Key Thread</w:t>
       </w:r>
       <w:r>
-        <w:t>: this is the thread that will control the messages between the python frontend and the backend C++, which will open and read from a FIFO pipe the messages from the python frontend and send the various messages back to the server. These messages include that the client exited from his game, that the apple has been eaten and relocated, the state of the snake (alive/dead), their id, and each snake's location, and whether the client has won or not.</w:t>
+        <w:t>: T</w:t>
+      </w:r>
+      <w:r>
+        <w:t>his is the thread that will control the messages between the python frontend and the backend C++, which will open and read from a FIFO pipe the messages from the python frontend and send the various messages back to the server. These messages include that the client exited from his game, that the apple has been eaten and relocated, the state of the snake (alive/dead), their id, and each snake's location, and whether the client has won or not.</w:t>
       </w:r>
     </w:p>
     <w:p>
@@ -1159,18 +1271,18 @@
     </w:p>
     <w:p>
       <w:pPr>
-        <w:ind w:left="288"/>
+        <w:ind w:left="288" w:firstLine="432"/>
         <w:jc w:val="both"/>
       </w:pPr>
       <w:r>
-        <w:t>The Backend is responsible for determining which player acts as the server, initializing he server, connecting clients to the server based on the arguments passed to the executable.</w:t>
-      </w:r>
-    </w:p>
-    <w:p>
-      <w:pPr>
-        <w:ind w:left="288"/>
-        <w:jc w:val="both"/>
-      </w:pPr>
+        <w:t xml:space="preserve">The Backend is responsible for determining which player acts as the server, initializing </w:t>
+      </w:r>
+      <w:r>
+        <w:t>t</w:t>
+      </w:r>
+      <w:r>
+        <w:t>he server, connecting clients to the server based on the arguments passed to the executable.</w:t>
+      </w:r>
     </w:p>
     <w:p>
       <w:pPr>
@@ -1284,7 +1396,13 @@
       </w:r>
       <w:r>
         <w:tab/>
-        <w:t>Position: this is a struct, that is defined in the “globals” header file. This struct is used to define the position of an item, in the game, be it, a snake or food for the snake.</w:t>
+        <w:t>Position: this is a struct, that is defined in the “globals</w:t>
+      </w:r>
+      <w:r>
+        <w:t>.h</w:t>
+      </w:r>
+      <w:r>
+        <w:t>” header file. This struct is used to define the position of an item, in the game, be it, a snake or food for the snake.</w:t>
       </w:r>
     </w:p>
     <w:p>
@@ -1297,13 +1415,25 @@
       </w:r>
       <w:r>
         <w:tab/>
-        <w:t>Server: This class encapsulates the server for the game. Any player can choose to be a server by using the “-s” option while running the game. The function of this class is to start a TCP server bound to the host’s IP address, listening on the port that is specified in the globals header file. The server then waits for all the players to connect. (specified by the MAX_PLAYER in globals</w:t>
+        <w:t>Server: This class encapsulates the server for the game. Any player can choose to be a server by using the “-s” option while running the game. The function of this class is to start a TCP server bound to the host’s IP address, listening on the port that is specified in the globals header file. The server then waits</w:t>
+      </w:r>
+      <w:r>
+        <w:t xml:space="preserve"> for all the players to connect</w:t>
+      </w:r>
+      <w:r>
+        <w:t xml:space="preserve"> (specified by the MAX_PLAYER in globals</w:t>
       </w:r>
       <w:r>
         <w:t>.h</w:t>
       </w:r>
       <w:r>
-        <w:t xml:space="preserve">) Once all the players have connected to the server, the server initializes the game and sends the required game data to all the connected clients. </w:t>
+        <w:t>)</w:t>
+      </w:r>
+      <w:r>
+        <w:t>.</w:t>
+      </w:r>
+      <w:r>
+        <w:t xml:space="preserve"> Once all the players have connected to the server, the server initializes the game and sends the required game data to all the connected clients. </w:t>
       </w:r>
     </w:p>
     <w:p>
@@ -1325,15 +1455,12 @@
         <w:jc w:val="both"/>
       </w:pPr>
       <w:r>
+        <w:lastRenderedPageBreak/>
         <w:t>e.</w:t>
       </w:r>
       <w:r>
         <w:tab/>
-        <w:t xml:space="preserve">Snake: The snake class encapsulates an in-game snake, that is controlled by one player. Each snake object </w:t>
-      </w:r>
-      <w:r>
-        <w:lastRenderedPageBreak/>
-        <w:t xml:space="preserve">is constantly listening for key-events. On the appropriate key event (left, right, up or down) the events function will update the parameters of the snake respectively. </w:t>
+        <w:t xml:space="preserve">Snake: The snake class encapsulates an in-game snake, that is controlled by one player. Each snake object is constantly listening for key-events. On the appropriate key event (left, right, up or down) the events function will update the parameters of the snake respectively. </w:t>
       </w:r>
     </w:p>
     <w:p>
@@ -1386,15 +1513,7 @@
         <w:rPr>
           <w:b/>
         </w:rPr>
-        <w:t>TODO: Add Activity Di</w:t>
-      </w:r>
-      <w:bookmarkStart w:id="1" w:name="_GoBack"/>
-      <w:bookmarkEnd w:id="1"/>
-      <w:r>
-        <w:rPr>
-          <w:b/>
-        </w:rPr>
-        <w:t xml:space="preserve">agram and </w:t>
+        <w:t xml:space="preserve">TODO: Add Activity Diagram and </w:t>
       </w:r>
       <w:r>
         <w:rPr>
@@ -1440,6 +1559,42 @@
     <w:p>
       <w:pPr>
         <w:spacing w:after="20"/>
+        <w:ind w:firstLine="360"/>
+        <w:jc w:val="left"/>
+        <w:rPr>
+          <w:iCs/>
+          <w:noProof/>
+        </w:rPr>
+      </w:pPr>
+      <w:r>
+        <w:rPr>
+          <w:iCs/>
+          <w:noProof/>
+        </w:rPr>
+        <w:t>We have provided a compile script that compiles the required files. The script is a bash script and may require execute previlleges to run.</w:t>
+      </w:r>
+    </w:p>
+    <w:p>
+      <w:pPr>
+        <w:spacing w:after="20"/>
+        <w:ind w:firstLine="270"/>
+        <w:jc w:val="left"/>
+        <w:rPr>
+          <w:iCs/>
+          <w:noProof/>
+        </w:rPr>
+      </w:pPr>
+      <w:r>
+        <w:rPr>
+          <w:iCs/>
+          <w:noProof/>
+        </w:rPr>
+        <w:t>Run the following command to assign required previlleges:</w:t>
+      </w:r>
+    </w:p>
+    <w:p>
+      <w:pPr>
+        <w:spacing w:after="20"/>
         <w:ind w:left="288"/>
         <w:jc w:val="left"/>
         <w:rPr>
@@ -1452,7 +1607,26 @@
           <w:iCs/>
           <w:noProof/>
         </w:rPr>
-        <w:t>We have provided a compile script that compiles the required files. The script is a bash script and may require execute previlleges to run.</w:t>
+        <w:tab/>
+        <w:t>$ chmod +x compile.sh</w:t>
+      </w:r>
+    </w:p>
+    <w:p>
+      <w:pPr>
+        <w:spacing w:after="20"/>
+        <w:ind w:firstLine="270"/>
+        <w:jc w:val="left"/>
+        <w:rPr>
+          <w:iCs/>
+          <w:noProof/>
+        </w:rPr>
+      </w:pPr>
+      <w:r>
+        <w:rPr>
+          <w:iCs/>
+          <w:noProof/>
+        </w:rPr>
+        <w:t>To run the script, enter the following command:</w:t>
       </w:r>
     </w:p>
     <w:p>
@@ -1470,61 +1644,6 @@
           <w:iCs/>
           <w:noProof/>
         </w:rPr>
-        <w:t>Run the following command to assign required previlleges:</w:t>
-      </w:r>
-    </w:p>
-    <w:p>
-      <w:pPr>
-        <w:spacing w:after="20"/>
-        <w:ind w:left="288"/>
-        <w:jc w:val="left"/>
-        <w:rPr>
-          <w:iCs/>
-          <w:noProof/>
-        </w:rPr>
-      </w:pPr>
-      <w:r>
-        <w:rPr>
-          <w:iCs/>
-          <w:noProof/>
-        </w:rPr>
-        <w:tab/>
-        <w:t>$ chmod +x compile.sh</w:t>
-      </w:r>
-    </w:p>
-    <w:p>
-      <w:pPr>
-        <w:spacing w:after="20"/>
-        <w:ind w:left="288"/>
-        <w:jc w:val="left"/>
-        <w:rPr>
-          <w:iCs/>
-          <w:noProof/>
-        </w:rPr>
-      </w:pPr>
-      <w:r>
-        <w:rPr>
-          <w:iCs/>
-          <w:noProof/>
-        </w:rPr>
-        <w:t>To run the script, enter the following command:</w:t>
-      </w:r>
-    </w:p>
-    <w:p>
-      <w:pPr>
-        <w:spacing w:after="20"/>
-        <w:ind w:left="288"/>
-        <w:jc w:val="left"/>
-        <w:rPr>
-          <w:iCs/>
-          <w:noProof/>
-        </w:rPr>
-      </w:pPr>
-      <w:r>
-        <w:rPr>
-          <w:iCs/>
-          <w:noProof/>
-        </w:rPr>
         <w:tab/>
         <w:t>$ ./compile.sh</w:t>
       </w:r>
@@ -1532,7 +1651,6 @@
     <w:p>
       <w:pPr>
         <w:spacing w:after="20"/>
-        <w:ind w:left="288"/>
         <w:jc w:val="left"/>
         <w:rPr>
           <w:iCs/>
@@ -1689,7 +1807,19 @@
         <w:rPr>
           <w:lang w:val="en-US"/>
         </w:rPr>
-        <w:t>you need to run the game with the “-s” option indicating to the backend that you are the server. Note that, for other players to connect to your game, they will need to know your IP Address. To fetch your IP Address, you can use the ‘ifconfig’ command. Once you know you IP Address, you can start you server with the following command:</w:t>
+        <w:t>you need to run the game with the “-s” option indicating to the backend that you are the server. Note that, for other players to connect to your game, they will need to know your IP Address. To fetch your IP Address, you can use the ‘ifconfig’ command. Once you know you</w:t>
+      </w:r>
+      <w:r>
+        <w:rPr>
+          <w:lang w:val="en-US"/>
+        </w:rPr>
+        <w:t>r</w:t>
+      </w:r>
+      <w:r>
+        <w:rPr>
+          <w:lang w:val="en-US"/>
+        </w:rPr>
+        <w:t xml:space="preserve"> IP Address, you can start you server with the following command:</w:t>
       </w:r>
     </w:p>
     <w:p>
@@ -1779,7 +1909,25 @@
           <w:lang w:val="en-US"/>
         </w:rPr>
         <w:tab/>
-        <w:t>This will open a new window, 1 for each player connected to the game, and will continue till 1 snake remains.</w:t>
+        <w:t>This will open a new window, one</w:t>
+      </w:r>
+      <w:r>
+        <w:rPr>
+          <w:lang w:val="en-US"/>
+        </w:rPr>
+        <w:t xml:space="preserve"> for each player connected to the game, and will continue till </w:t>
+      </w:r>
+      <w:r>
+        <w:rPr>
+          <w:lang w:val="en-US"/>
+        </w:rPr>
+        <w:t>just one</w:t>
+      </w:r>
+      <w:r>
+        <w:rPr>
+          <w:lang w:val="en-US"/>
+        </w:rPr>
+        <w:t xml:space="preserve"> snake remains.</w:t>
       </w:r>
     </w:p>
     <w:p>
@@ -1924,7 +2072,25 @@
         <w:rPr>
           <w:lang w:val="en-US"/>
         </w:rPr>
-        <w:t>If the IP Address was correct, then the server will accept the connection and a player index will be allocated to the client.</w:t>
+        <w:t>If the IP Address was correct, then the server</w:t>
+      </w:r>
+      <w:r>
+        <w:rPr>
+          <w:lang w:val="en-US"/>
+        </w:rPr>
+        <w:t xml:space="preserve"> will accept the connection and appropriate message will be displayed </w:t>
+      </w:r>
+      <w:r>
+        <w:rPr>
+          <w:lang w:val="en-US"/>
+        </w:rPr>
+        <w:t>to the client.</w:t>
+      </w:r>
+      <w:r>
+        <w:rPr>
+          <w:lang w:val="en-US"/>
+        </w:rPr>
+        <w:t xml:space="preserve"> Then the client needs to wait for the server to start the game.</w:t>
       </w:r>
     </w:p>
     <w:p>
@@ -2196,433 +2362,134 @@
     </w:p>
     <w:p>
       <w:pPr>
-        <w:pStyle w:val="Heading2"/>
-        <w:spacing w:before="0" w:after="20"/>
-      </w:pPr>
-      <w:r>
-        <w:t>Figures and Tables</w:t>
-      </w:r>
-    </w:p>
-    <w:p>
-      <w:pPr>
-        <w:pStyle w:val="Heading4"/>
-        <w:spacing w:before="0" w:after="20"/>
-      </w:pPr>
-      <w:r>
-        <w:t xml:space="preserve"> </w:t>
-      </w:r>
-      <w:r>
-        <w:t xml:space="preserve">Positioning Figures and Tables: </w:t>
-      </w:r>
-      <w:r>
-        <w:rPr>
-          <w:i w:val="0"/>
-        </w:rPr>
-        <w:t>Place figures and tables at the top and bottom of columns. Avoid placing them in the middle of columns. Large figures and tables may span across both columns. Figure captions should be below the figures; table heads should appear above the tables. Insert figures and tables after they are cited in the text. Use the abbreviation “Fig. 1”, even at the beginning of a sentence.</w:t>
-      </w:r>
-    </w:p>
-    <w:p>
-      <w:pPr>
-        <w:pStyle w:val="tablehead"/>
-        <w:spacing w:before="0" w:after="20"/>
-      </w:pPr>
-      <w:r>
-        <w:t>Table Type Styles</w:t>
-      </w:r>
-    </w:p>
-    <w:tbl>
-      <w:tblPr>
-        <w:tblW w:w="0" w:type="auto"/>
-        <w:jc w:val="center"/>
-        <w:tblBorders>
-          <w:top w:val="single" w:sz="2" w:space="0" w:color="auto"/>
-          <w:left w:val="single" w:sz="2" w:space="0" w:color="auto"/>
-          <w:bottom w:val="single" w:sz="2" w:space="0" w:color="auto"/>
-          <w:right w:val="single" w:sz="2" w:space="0" w:color="auto"/>
-          <w:insideH w:val="single" w:sz="2" w:space="0" w:color="auto"/>
-          <w:insideV w:val="single" w:sz="2" w:space="0" w:color="auto"/>
-        </w:tblBorders>
-        <w:tblLayout w:type="fixed"/>
-        <w:tblLook w:val="0000" w:firstRow="0" w:lastRow="0" w:firstColumn="0" w:lastColumn="0" w:noHBand="0" w:noVBand="0"/>
-      </w:tblPr>
-      <w:tblGrid>
-        <w:gridCol w:w="720"/>
-        <w:gridCol w:w="2340"/>
-        <w:gridCol w:w="900"/>
-        <w:gridCol w:w="900"/>
-      </w:tblGrid>
-      <w:tr>
-        <w:trPr>
-          <w:cantSplit/>
-          <w:trHeight w:val="240"/>
-          <w:tblHeader/>
-          <w:jc w:val="center"/>
-        </w:trPr>
-        <w:tc>
-          <w:tcPr>
-            <w:tcW w:w="720" w:type="dxa"/>
-            <w:vMerge w:val="restart"/>
-            <w:vAlign w:val="center"/>
-          </w:tcPr>
-          <w:p>
-            <w:pPr>
-              <w:pStyle w:val="tablecolhead"/>
-              <w:spacing w:after="20"/>
-            </w:pPr>
-            <w:r>
-              <w:t>Table Head</w:t>
-            </w:r>
-          </w:p>
-        </w:tc>
-        <w:tc>
-          <w:tcPr>
-            <w:tcW w:w="4140" w:type="dxa"/>
-            <w:gridSpan w:val="3"/>
-            <w:vAlign w:val="center"/>
-          </w:tcPr>
-          <w:p>
-            <w:pPr>
-              <w:pStyle w:val="tablecolhead"/>
-              <w:spacing w:after="20"/>
-            </w:pPr>
-            <w:r>
-              <w:t>Table Column Head</w:t>
-            </w:r>
-          </w:p>
-        </w:tc>
-      </w:tr>
-      <w:tr>
-        <w:trPr>
-          <w:cantSplit/>
-          <w:trHeight w:val="240"/>
-          <w:tblHeader/>
-          <w:jc w:val="center"/>
-        </w:trPr>
-        <w:tc>
-          <w:tcPr>
-            <w:tcW w:w="720" w:type="dxa"/>
-            <w:vMerge/>
-          </w:tcPr>
-          <w:p>
-            <w:pPr>
-              <w:spacing w:after="20"/>
-              <w:rPr>
-                <w:sz w:val="16"/>
-                <w:szCs w:val="16"/>
-              </w:rPr>
-            </w:pPr>
-          </w:p>
-        </w:tc>
-        <w:tc>
-          <w:tcPr>
-            <w:tcW w:w="2340" w:type="dxa"/>
-            <w:vAlign w:val="center"/>
-          </w:tcPr>
-          <w:p>
-            <w:pPr>
-              <w:pStyle w:val="tablecolsubhead"/>
-              <w:spacing w:after="20"/>
-            </w:pPr>
-            <w:r>
-              <w:t>Table column subhead</w:t>
-            </w:r>
-          </w:p>
-        </w:tc>
-        <w:tc>
-          <w:tcPr>
-            <w:tcW w:w="900" w:type="dxa"/>
-            <w:vAlign w:val="center"/>
-          </w:tcPr>
-          <w:p>
-            <w:pPr>
-              <w:pStyle w:val="tablecolsubhead"/>
-              <w:spacing w:after="20"/>
-            </w:pPr>
-            <w:r>
-              <w:t>Subhead</w:t>
-            </w:r>
-          </w:p>
-        </w:tc>
-        <w:tc>
-          <w:tcPr>
-            <w:tcW w:w="900" w:type="dxa"/>
-            <w:vAlign w:val="center"/>
-          </w:tcPr>
-          <w:p>
-            <w:pPr>
-              <w:pStyle w:val="tablecolsubhead"/>
-              <w:spacing w:after="20"/>
-            </w:pPr>
-            <w:r>
-              <w:t>Subhead</w:t>
-            </w:r>
-          </w:p>
-        </w:tc>
-      </w:tr>
-      <w:tr>
-        <w:trPr>
-          <w:trHeight w:val="320"/>
-          <w:jc w:val="center"/>
-        </w:trPr>
-        <w:tc>
-          <w:tcPr>
-            <w:tcW w:w="720" w:type="dxa"/>
-            <w:vAlign w:val="center"/>
-          </w:tcPr>
-          <w:p>
-            <w:pPr>
-              <w:pStyle w:val="tablecopy"/>
-              <w:spacing w:after="20"/>
-              <w:rPr>
-                <w:sz w:val="8"/>
-                <w:szCs w:val="8"/>
-              </w:rPr>
-            </w:pPr>
-            <w:r>
-              <w:t>copy</w:t>
-            </w:r>
-          </w:p>
-        </w:tc>
-        <w:tc>
-          <w:tcPr>
-            <w:tcW w:w="2340" w:type="dxa"/>
-            <w:vAlign w:val="center"/>
-          </w:tcPr>
-          <w:p>
-            <w:pPr>
-              <w:pStyle w:val="tablecopy"/>
-              <w:spacing w:after="20"/>
-            </w:pPr>
-            <w:r>
-              <w:t>More table copy</w:t>
-            </w:r>
-            <w:r>
-              <w:rPr>
-                <w:vertAlign w:val="superscript"/>
-              </w:rPr>
-              <w:t>a</w:t>
-            </w:r>
-          </w:p>
-        </w:tc>
-        <w:tc>
-          <w:tcPr>
-            <w:tcW w:w="900" w:type="dxa"/>
-            <w:vAlign w:val="center"/>
-          </w:tcPr>
-          <w:p>
-            <w:pPr>
-              <w:spacing w:after="20"/>
-              <w:rPr>
-                <w:sz w:val="16"/>
-                <w:szCs w:val="16"/>
-              </w:rPr>
-            </w:pPr>
-          </w:p>
-        </w:tc>
-        <w:tc>
-          <w:tcPr>
-            <w:tcW w:w="900" w:type="dxa"/>
-            <w:vAlign w:val="center"/>
-          </w:tcPr>
-          <w:p>
-            <w:pPr>
-              <w:spacing w:after="20"/>
-              <w:rPr>
-                <w:sz w:val="16"/>
-                <w:szCs w:val="16"/>
-              </w:rPr>
-            </w:pPr>
-          </w:p>
-        </w:tc>
-      </w:tr>
-    </w:tbl>
-    <w:p>
-      <w:pPr>
-        <w:pStyle w:val="tablefootnote"/>
-        <w:spacing w:before="0" w:after="20"/>
-      </w:pPr>
-      <w:r>
-        <w:t xml:space="preserve">Sample </w:t>
-      </w:r>
-      <w:r>
-        <w:t>of</w:t>
-      </w:r>
-      <w:r>
-        <w:t xml:space="preserve"> a </w:t>
-      </w:r>
-      <w:r>
-        <w:t>Table</w:t>
-      </w:r>
-      <w:r>
-        <w:t xml:space="preserve"> </w:t>
-      </w:r>
-      <w:r>
-        <w:t>footnote</w:t>
-      </w:r>
-      <w:r>
-        <w:t xml:space="preserve">. </w:t>
-      </w:r>
-      <w:r>
-        <w:t>(</w:t>
-      </w:r>
-      <w:r>
-        <w:rPr>
-          <w:i/>
-        </w:rPr>
-        <w:t>Table footnote</w:t>
-      </w:r>
-      <w:r>
-        <w:t>)</w:t>
-      </w:r>
-    </w:p>
-    <w:p>
-      <w:pPr>
-        <w:pStyle w:val="figurecaption"/>
-        <w:spacing w:before="0" w:after="20"/>
-      </w:pPr>
-      <w:r>
-        <w:t xml:space="preserve">Example of a figure </w:t>
-      </w:r>
-      <w:r>
-        <w:t>caption</w:t>
-      </w:r>
-      <w:r>
-        <w:t xml:space="preserve">. </w:t>
-      </w:r>
-      <w:r>
-        <w:rPr>
-          <w:iCs/>
-        </w:rPr>
-        <w:t>(</w:t>
-      </w:r>
-      <w:r>
-        <w:rPr>
-          <w:i/>
-          <w:iCs/>
-        </w:rPr>
-        <w:t>figure caption</w:t>
-      </w:r>
-      <w:r>
-        <w:rPr>
-          <w:iCs/>
-        </w:rPr>
-        <w:t>)</w:t>
-      </w:r>
-    </w:p>
-    <w:p>
-      <w:pPr>
-        <w:pStyle w:val="BodyText"/>
-        <w:spacing w:after="20"/>
-      </w:pPr>
-      <w:r>
-        <w:t>Figure Labels: Use 8 point Times New Roman for Figure labels. Use words rather than symbols or abbreviations when writing Figure axis labels to avoid confusing the reader. As an example, write the quantity “Magnetization”, or “Magnetization, M”, not just “M”. If including units in the label, present them within parentheses. Do not label axes only with units. In the example, write “Magnetization (A/m)” or “Magnetization {A[m(1)]}”, not just “A/m”. Do not label axes</w:t>
-      </w:r>
-      <w:r>
-        <w:t xml:space="preserve"> </w:t>
-      </w:r>
-      <w:r>
-        <w:t>with a ratio of quantities and units. For example, write “Temperature (K)”, not “Temperature/K”.</w:t>
-      </w:r>
-    </w:p>
-    <w:p>
-      <w:pPr>
         <w:pStyle w:val="Heading5"/>
         <w:spacing w:before="0" w:after="20"/>
       </w:pPr>
       <w:r>
-        <w:t>Acknowledgment</w:t>
-      </w:r>
-      <w:r>
+        <w:t>Conclusion</w:t>
+      </w:r>
+    </w:p>
+    <w:p>
+      <w:pPr>
+        <w:pStyle w:val="BodyText"/>
+        <w:spacing w:after="20"/>
+        <w:rPr>
+          <w:lang w:val="en-US"/>
+        </w:rPr>
+      </w:pPr>
+      <w:r>
+        <w:rPr>
+          <w:lang w:val="en-US"/>
+        </w:rPr>
+        <w:t xml:space="preserve">Using Mutexes and Thread Synchronization across multiple clients, our game </w:t>
+      </w:r>
+      <w:r>
+        <w:rPr>
+          <w:lang w:val="en-US"/>
+        </w:rPr>
+        <w:t>can</w:t>
+      </w:r>
+      <w:r>
+        <w:rPr>
+          <w:lang w:val="en-US"/>
+        </w:rPr>
+        <w:t xml:space="preserve"> run at a smooth 60 Frames per Second, with minimal network latency</w:t>
+      </w:r>
+      <w:r>
+        <w:rPr>
+          <w:lang w:val="en-US"/>
+        </w:rPr>
+        <w:t>.</w:t>
+      </w:r>
+      <w:r>
+        <w:rPr>
+          <w:lang w:val="en-US"/>
+        </w:rPr>
+        <w:t xml:space="preserve"> Furthermore, a local python thread ensures a consistent playing environment, eliminating the effects of the network latency, if any.</w:t>
+      </w:r>
+      <w:r>
+        <w:rPr>
+          <w:lang w:val="en-US"/>
+        </w:rPr>
+        <w:t xml:space="preserve"> Using a stable and well documented game library make the </w:t>
+      </w:r>
+      <w:r>
+        <w:rPr>
+          <w:lang w:val="en-US"/>
+        </w:rPr>
+        <w:t>job of developing the game</w:t>
+      </w:r>
+      <w:r>
+        <w:rPr>
+          <w:lang w:val="en-US"/>
+        </w:rPr>
         <w:t xml:space="preserve"> </w:t>
       </w:r>
       <w:r>
         <w:rPr>
-          <w:i/>
-          <w:iCs/>
-        </w:rPr>
-        <w:t>(</w:t>
-      </w:r>
-      <w:r>
-        <w:rPr>
-          <w:i/>
-          <w:iCs/>
-          <w:smallCaps w:val="0"/>
-        </w:rPr>
-        <w:t>Heading 5</w:t>
-      </w:r>
-      <w:r>
-        <w:rPr>
-          <w:i/>
-          <w:iCs/>
-        </w:rPr>
-        <w:t>)</w:t>
+          <w:lang w:val="en-US"/>
+        </w:rPr>
+        <w:t xml:space="preserve">much </w:t>
+      </w:r>
+      <w:r>
+        <w:rPr>
+          <w:lang w:val="en-US"/>
+        </w:rPr>
+        <w:t>easier and much faster, allowing us to focus on the more taxing parts of the project. Using named pipes/ FIFO files, inter-process communication is simplified</w:t>
+      </w:r>
+      <w:r>
+        <w:rPr>
+          <w:lang w:val="en-US"/>
+        </w:rPr>
+        <w:t>, which are used</w:t>
+      </w:r>
+      <w:r>
+        <w:rPr>
+          <w:lang w:val="en-US"/>
+        </w:rPr>
+        <w:t xml:space="preserve"> to sync the local game data with the global game state. Also, dividing the functionality into distinct components</w:t>
+      </w:r>
+      <w:r>
+        <w:rPr>
+          <w:lang w:val="en-US"/>
+        </w:rPr>
+        <w:t>/ classes</w:t>
+      </w:r>
+      <w:r>
+        <w:rPr>
+          <w:lang w:val="en-US"/>
+        </w:rPr>
+        <w:t>, provides modularity, makes the code easier to manage and adding</w:t>
+      </w:r>
+      <w:r>
+        <w:rPr>
+          <w:lang w:val="en-US"/>
+        </w:rPr>
+        <w:t xml:space="preserve"> new features </w:t>
+      </w:r>
+      <w:r>
+        <w:rPr>
+          <w:lang w:val="en-US"/>
+        </w:rPr>
+        <w:t>much easier.</w:t>
       </w:r>
     </w:p>
     <w:p>
       <w:pPr>
         <w:pStyle w:val="BodyText"/>
         <w:spacing w:after="20"/>
-      </w:pPr>
-      <w:r>
-        <w:lastRenderedPageBreak/>
-        <w:t>The preferred spelling of the word “acknowledgment” in America is without an “e” after the “g</w:t>
-      </w:r>
-      <w:r>
-        <w:t>”. Avoid the stilted expression “</w:t>
-      </w:r>
-      <w:proofErr w:type="spellStart"/>
-      <w:r>
-        <w:rPr>
-          <w:lang w:val="en-US"/>
-        </w:rPr>
-        <w:t>o</w:t>
-      </w:r>
-      <w:r>
-        <w:t>ne</w:t>
-      </w:r>
-      <w:proofErr w:type="spellEnd"/>
-      <w:r>
-        <w:t xml:space="preserve"> of us (R. B. G.) thanks </w:t>
-      </w:r>
-      <w:r>
-        <w:t>...</w:t>
-      </w:r>
-      <w:r>
-        <w:rPr>
-          <w:lang w:val="en-US"/>
-        </w:rPr>
-        <w:t xml:space="preserve">”.  </w:t>
-      </w:r>
-      <w:r>
-        <w:t>Instead, try “R. B. G. thanks</w:t>
-      </w:r>
-      <w:r>
-        <w:t>...</w:t>
-      </w:r>
-      <w:r>
-        <w:t>”.</w:t>
-      </w:r>
-      <w:r>
-        <w:rPr>
-          <w:lang w:val="en-US"/>
-        </w:rPr>
-        <w:t xml:space="preserve"> </w:t>
-      </w:r>
-      <w:r>
-        <w:t>Put spons</w:t>
-      </w:r>
-      <w:r>
-        <w:t>or acknowledgments in the unnum</w:t>
-      </w:r>
-      <w:r>
-        <w:t>bered footnote on the first page.</w:t>
-      </w:r>
+        <w:rPr>
+          <w:lang w:val="en-US"/>
+        </w:rPr>
+      </w:pPr>
     </w:p>
     <w:p>
       <w:pPr>
         <w:pStyle w:val="Heading5"/>
         <w:spacing w:before="0" w:after="20"/>
       </w:pPr>
+      <w:bookmarkStart w:id="1" w:name="_GoBack"/>
+      <w:bookmarkEnd w:id="1"/>
       <w:r>
         <w:t>References</w:t>
       </w:r>
@@ -2639,7 +2506,37 @@
         <w:rPr>
           <w:lang w:val="en-US"/>
         </w:rPr>
-        <w:t>These are the research papers and websites that we used as referenced.</w:t>
+        <w:t>These are the research papers and web</w:t>
+      </w:r>
+      <w:r>
+        <w:rPr>
+          <w:lang w:val="en-US"/>
+        </w:rPr>
+        <w:t xml:space="preserve">sites that we used </w:t>
+      </w:r>
+      <w:r>
+        <w:rPr>
+          <w:lang w:val="en-US"/>
+        </w:rPr>
+        <w:t>as a</w:t>
+      </w:r>
+      <w:r>
+        <w:rPr>
+          <w:lang w:val="en-US"/>
+        </w:rPr>
+        <w:t xml:space="preserve"> </w:t>
+      </w:r>
+      <w:r>
+        <w:rPr>
+          <w:lang w:val="en-US"/>
+        </w:rPr>
+        <w:t>reference</w:t>
+      </w:r>
+      <w:r>
+        <w:rPr>
+          <w:lang w:val="en-US"/>
+        </w:rPr>
+        <w:t>.</w:t>
       </w:r>
     </w:p>
     <w:p>
@@ -2703,9 +2600,7 @@
     <w:p>
       <w:pPr>
         <w:pStyle w:val="references"/>
-        <w:rPr>
-          <w:sz w:val="20"/>
-        </w:rPr>
+        <w:spacing w:after="20"/>
       </w:pPr>
       <w:hyperlink r:id="rId19" w:history="1">
         <w:r>
@@ -2717,473 +2612,11 @@
         </w:r>
       </w:hyperlink>
     </w:p>
-    <w:p>
-      <w:pPr>
-        <w:pStyle w:val="references"/>
-        <w:numPr>
-          <w:ilvl w:val="0"/>
-          <w:numId w:val="0"/>
-        </w:numPr>
-        <w:ind w:left="360" w:hanging="360"/>
-        <w:rPr>
-          <w:sz w:val="20"/>
-        </w:rPr>
-      </w:pPr>
-    </w:p>
-    <w:p>
-      <w:pPr>
-        <w:pStyle w:val="references"/>
-        <w:numPr>
-          <w:ilvl w:val="0"/>
-          <w:numId w:val="0"/>
-        </w:numPr>
-        <w:ind w:left="360" w:hanging="360"/>
-        <w:rPr>
-          <w:sz w:val="20"/>
-        </w:rPr>
-      </w:pPr>
-    </w:p>
-    <w:p>
-      <w:pPr>
-        <w:pStyle w:val="references"/>
-        <w:numPr>
-          <w:ilvl w:val="0"/>
-          <w:numId w:val="0"/>
-        </w:numPr>
-        <w:ind w:left="360" w:hanging="360"/>
-        <w:rPr>
-          <w:sz w:val="20"/>
-        </w:rPr>
-      </w:pPr>
-    </w:p>
-    <w:p>
-      <w:pPr>
-        <w:pStyle w:val="references"/>
-        <w:numPr>
-          <w:ilvl w:val="0"/>
-          <w:numId w:val="0"/>
-        </w:numPr>
-        <w:ind w:left="360" w:hanging="360"/>
-        <w:rPr>
-          <w:sz w:val="20"/>
-        </w:rPr>
-      </w:pPr>
-    </w:p>
-    <w:p>
-      <w:pPr>
-        <w:pStyle w:val="references"/>
-        <w:numPr>
-          <w:ilvl w:val="0"/>
-          <w:numId w:val="0"/>
-        </w:numPr>
-        <w:ind w:left="360" w:hanging="360"/>
-        <w:rPr>
-          <w:sz w:val="20"/>
-        </w:rPr>
-      </w:pPr>
-    </w:p>
-    <w:p>
-      <w:pPr>
-        <w:pStyle w:val="references"/>
-        <w:numPr>
-          <w:ilvl w:val="0"/>
-          <w:numId w:val="0"/>
-        </w:numPr>
-        <w:ind w:left="360" w:hanging="360"/>
-        <w:rPr>
-          <w:sz w:val="20"/>
-        </w:rPr>
-      </w:pPr>
-    </w:p>
-    <w:p>
-      <w:pPr>
-        <w:pStyle w:val="references"/>
-        <w:numPr>
-          <w:ilvl w:val="0"/>
-          <w:numId w:val="0"/>
-        </w:numPr>
-        <w:ind w:left="360" w:hanging="360"/>
-        <w:rPr>
-          <w:sz w:val="20"/>
-        </w:rPr>
-      </w:pPr>
-    </w:p>
-    <w:p>
-      <w:pPr>
-        <w:pStyle w:val="references"/>
-        <w:numPr>
-          <w:ilvl w:val="0"/>
-          <w:numId w:val="0"/>
-        </w:numPr>
-        <w:ind w:left="360" w:hanging="360"/>
-        <w:rPr>
-          <w:sz w:val="20"/>
-        </w:rPr>
-      </w:pPr>
-    </w:p>
-    <w:p>
-      <w:pPr>
-        <w:pStyle w:val="references"/>
-        <w:numPr>
-          <w:ilvl w:val="0"/>
-          <w:numId w:val="0"/>
-        </w:numPr>
-        <w:ind w:left="360" w:hanging="360"/>
-        <w:rPr>
-          <w:sz w:val="20"/>
-        </w:rPr>
-      </w:pPr>
-    </w:p>
-    <w:p>
-      <w:pPr>
-        <w:pStyle w:val="references"/>
-        <w:numPr>
-          <w:ilvl w:val="0"/>
-          <w:numId w:val="0"/>
-        </w:numPr>
-        <w:ind w:left="360" w:hanging="360"/>
-        <w:rPr>
-          <w:sz w:val="20"/>
-        </w:rPr>
-      </w:pPr>
-    </w:p>
-    <w:p>
-      <w:pPr>
-        <w:pStyle w:val="references"/>
-        <w:numPr>
-          <w:ilvl w:val="0"/>
-          <w:numId w:val="0"/>
-        </w:numPr>
-        <w:ind w:left="360" w:hanging="360"/>
-        <w:rPr>
-          <w:sz w:val="20"/>
-        </w:rPr>
-      </w:pPr>
-    </w:p>
-    <w:p>
-      <w:pPr>
-        <w:pStyle w:val="references"/>
-        <w:numPr>
-          <w:ilvl w:val="0"/>
-          <w:numId w:val="0"/>
-        </w:numPr>
-        <w:ind w:left="360" w:hanging="360"/>
-        <w:rPr>
-          <w:sz w:val="20"/>
-        </w:rPr>
-      </w:pPr>
-    </w:p>
-    <w:p>
-      <w:pPr>
-        <w:pStyle w:val="references"/>
-        <w:numPr>
-          <w:ilvl w:val="0"/>
-          <w:numId w:val="0"/>
-        </w:numPr>
-        <w:ind w:left="360" w:hanging="360"/>
-        <w:rPr>
-          <w:sz w:val="20"/>
-        </w:rPr>
-      </w:pPr>
-    </w:p>
-    <w:p>
-      <w:pPr>
-        <w:pStyle w:val="references"/>
-        <w:numPr>
-          <w:ilvl w:val="0"/>
-          <w:numId w:val="0"/>
-        </w:numPr>
-        <w:ind w:left="360" w:hanging="360"/>
-        <w:rPr>
-          <w:sz w:val="20"/>
-        </w:rPr>
-      </w:pPr>
-    </w:p>
-    <w:p>
-      <w:pPr>
-        <w:pStyle w:val="references"/>
-        <w:numPr>
-          <w:ilvl w:val="0"/>
-          <w:numId w:val="0"/>
-        </w:numPr>
-        <w:ind w:left="360" w:hanging="360"/>
-        <w:rPr>
-          <w:sz w:val="20"/>
-        </w:rPr>
-      </w:pPr>
-    </w:p>
-    <w:p>
-      <w:pPr>
-        <w:pStyle w:val="references"/>
-        <w:numPr>
-          <w:ilvl w:val="0"/>
-          <w:numId w:val="0"/>
-        </w:numPr>
-        <w:ind w:left="360" w:hanging="360"/>
-        <w:rPr>
-          <w:sz w:val="20"/>
-        </w:rPr>
-      </w:pPr>
-    </w:p>
-    <w:p>
-      <w:pPr>
-        <w:pStyle w:val="references"/>
-        <w:numPr>
-          <w:ilvl w:val="0"/>
-          <w:numId w:val="0"/>
-        </w:numPr>
-        <w:ind w:left="360" w:hanging="360"/>
-        <w:rPr>
-          <w:sz w:val="20"/>
-        </w:rPr>
-      </w:pPr>
-    </w:p>
-    <w:p>
-      <w:pPr>
-        <w:pStyle w:val="references"/>
-        <w:numPr>
-          <w:ilvl w:val="0"/>
-          <w:numId w:val="0"/>
-        </w:numPr>
-        <w:ind w:left="360" w:hanging="360"/>
-        <w:rPr>
-          <w:sz w:val="20"/>
-        </w:rPr>
-      </w:pPr>
-    </w:p>
-    <w:p>
-      <w:pPr>
-        <w:pStyle w:val="references"/>
-        <w:numPr>
-          <w:ilvl w:val="0"/>
-          <w:numId w:val="0"/>
-        </w:numPr>
-        <w:ind w:left="360" w:hanging="360"/>
-        <w:rPr>
-          <w:sz w:val="20"/>
-        </w:rPr>
-      </w:pPr>
-    </w:p>
-    <w:p>
-      <w:pPr>
-        <w:pStyle w:val="references"/>
-        <w:numPr>
-          <w:ilvl w:val="0"/>
-          <w:numId w:val="0"/>
-        </w:numPr>
-        <w:ind w:left="360" w:hanging="360"/>
-        <w:rPr>
-          <w:sz w:val="20"/>
-        </w:rPr>
-      </w:pPr>
-    </w:p>
-    <w:p>
-      <w:pPr>
-        <w:pStyle w:val="references"/>
-        <w:numPr>
-          <w:ilvl w:val="0"/>
-          <w:numId w:val="0"/>
-        </w:numPr>
-        <w:ind w:left="360" w:hanging="360"/>
-        <w:rPr>
-          <w:sz w:val="20"/>
-        </w:rPr>
-      </w:pPr>
-    </w:p>
-    <w:p>
-      <w:pPr>
-        <w:pStyle w:val="references"/>
-        <w:numPr>
-          <w:ilvl w:val="0"/>
-          <w:numId w:val="0"/>
-        </w:numPr>
-        <w:ind w:left="360" w:hanging="360"/>
-        <w:rPr>
-          <w:sz w:val="20"/>
-        </w:rPr>
-      </w:pPr>
-    </w:p>
-    <w:p>
-      <w:pPr>
-        <w:pStyle w:val="references"/>
-        <w:numPr>
-          <w:ilvl w:val="0"/>
-          <w:numId w:val="0"/>
-        </w:numPr>
-        <w:ind w:left="360" w:hanging="360"/>
-        <w:rPr>
-          <w:sz w:val="20"/>
-        </w:rPr>
-      </w:pPr>
-    </w:p>
-    <w:p>
-      <w:pPr>
-        <w:pStyle w:val="references"/>
-        <w:numPr>
-          <w:ilvl w:val="0"/>
-          <w:numId w:val="0"/>
-        </w:numPr>
-        <w:ind w:left="360" w:hanging="360"/>
-        <w:rPr>
-          <w:sz w:val="20"/>
-        </w:rPr>
-      </w:pPr>
-    </w:p>
-    <w:p>
-      <w:pPr>
-        <w:pStyle w:val="references"/>
-        <w:numPr>
-          <w:ilvl w:val="0"/>
-          <w:numId w:val="0"/>
-        </w:numPr>
-        <w:ind w:left="360" w:hanging="360"/>
-        <w:rPr>
-          <w:sz w:val="20"/>
-        </w:rPr>
-      </w:pPr>
-    </w:p>
-    <w:p>
-      <w:pPr>
-        <w:pStyle w:val="references"/>
-        <w:numPr>
-          <w:ilvl w:val="0"/>
-          <w:numId w:val="0"/>
-        </w:numPr>
-        <w:ind w:left="360" w:hanging="360"/>
-        <w:rPr>
-          <w:sz w:val="20"/>
-        </w:rPr>
-      </w:pPr>
-    </w:p>
-    <w:p>
-      <w:pPr>
-        <w:pStyle w:val="references"/>
-        <w:numPr>
-          <w:ilvl w:val="0"/>
-          <w:numId w:val="0"/>
-        </w:numPr>
-        <w:ind w:left="360" w:hanging="360"/>
-        <w:rPr>
-          <w:sz w:val="20"/>
-        </w:rPr>
-      </w:pPr>
-    </w:p>
-    <w:p>
-      <w:pPr>
-        <w:pStyle w:val="references"/>
-        <w:numPr>
-          <w:ilvl w:val="0"/>
-          <w:numId w:val="0"/>
-        </w:numPr>
-        <w:ind w:left="360" w:hanging="360"/>
-        <w:rPr>
-          <w:sz w:val="20"/>
-        </w:rPr>
-      </w:pPr>
-    </w:p>
-    <w:p>
-      <w:pPr>
-        <w:pStyle w:val="references"/>
-        <w:numPr>
-          <w:ilvl w:val="0"/>
-          <w:numId w:val="0"/>
-        </w:numPr>
-        <w:ind w:left="360" w:hanging="360"/>
-        <w:rPr>
-          <w:sz w:val="20"/>
-        </w:rPr>
-      </w:pPr>
-    </w:p>
-    <w:p>
-      <w:pPr>
-        <w:pStyle w:val="references"/>
-        <w:numPr>
-          <w:ilvl w:val="0"/>
-          <w:numId w:val="0"/>
-        </w:numPr>
-        <w:ind w:left="360" w:hanging="360"/>
-        <w:rPr>
-          <w:sz w:val="20"/>
-        </w:rPr>
-      </w:pPr>
-    </w:p>
-    <w:p>
-      <w:pPr>
-        <w:pStyle w:val="references"/>
-        <w:numPr>
-          <w:ilvl w:val="0"/>
-          <w:numId w:val="0"/>
-        </w:numPr>
-        <w:ind w:left="360" w:hanging="360"/>
-        <w:rPr>
-          <w:sz w:val="20"/>
-        </w:rPr>
-      </w:pPr>
-    </w:p>
-    <w:p>
-      <w:pPr>
-        <w:pStyle w:val="references"/>
-        <w:numPr>
-          <w:ilvl w:val="0"/>
-          <w:numId w:val="0"/>
-        </w:numPr>
-        <w:ind w:left="360" w:hanging="360"/>
-        <w:rPr>
-          <w:sz w:val="20"/>
-        </w:rPr>
-      </w:pPr>
-    </w:p>
-    <w:p>
-      <w:pPr>
-        <w:pStyle w:val="references"/>
-        <w:numPr>
-          <w:ilvl w:val="0"/>
-          <w:numId w:val="0"/>
-        </w:numPr>
-        <w:ind w:left="360" w:hanging="360"/>
-        <w:rPr>
-          <w:sz w:val="20"/>
-        </w:rPr>
-      </w:pPr>
-    </w:p>
-    <w:p>
-      <w:pPr>
-        <w:pStyle w:val="references"/>
-        <w:numPr>
-          <w:ilvl w:val="0"/>
-          <w:numId w:val="0"/>
-        </w:numPr>
-        <w:spacing w:after="20"/>
-        <w:rPr>
-          <w:rFonts w:eastAsia="SimSun"/>
-          <w:b/>
-          <w:noProof w:val="0"/>
-          <w:color w:val="FF0000"/>
-          <w:spacing w:val="-1"/>
-          <w:sz w:val="20"/>
-          <w:szCs w:val="20"/>
-          <w:lang w:val="x-none" w:eastAsia="x-none"/>
-        </w:rPr>
-        <w:sectPr>
-          <w:type w:val="continuous"/>
-          <w:pgSz w:w="11906" w:h="16838" w:code="9"/>
-          <w:pgMar w:top="1080" w:right="907" w:bottom="1440" w:left="907" w:header="720" w:footer="720" w:gutter="0"/>
-          <w:cols w:num="2" w:space="360"/>
-          <w:docGrid w:linePitch="360"/>
-        </w:sectPr>
-      </w:pPr>
-    </w:p>
-    <w:p>
-      <w:pPr>
-        <w:spacing w:after="20"/>
-        <w:jc w:val="both"/>
-      </w:pPr>
-    </w:p>
     <w:sectPr>
       <w:type w:val="continuous"/>
       <w:pgSz w:w="11906" w:h="16838" w:code="9"/>
       <w:pgMar w:top="1080" w:right="893" w:bottom="1440" w:left="893" w:header="720" w:footer="720" w:gutter="0"/>
-      <w:cols w:space="720"/>
+      <w:cols w:num="2" w:space="720"/>
       <w:docGrid w:linePitch="360"/>
     </w:sectPr>
   </w:body>
@@ -5237,7 +4670,7 @@
   <w:style w:type="paragraph" w:default="1" w:styleId="Normal">
     <w:name w:val="Normal"/>
     <w:qFormat/>
-    <w:rsid w:val="00394112"/>
+    <w:rsid w:val="00542B41"/>
     <w:pPr>
       <w:jc w:val="center"/>
     </w:pPr>
@@ -6010,7 +5443,7 @@
 </file>
 
 <file path=customXml/itemProps1.xml><?xml version="1.0" encoding="utf-8"?>
-<ds:datastoreItem xmlns:ds="http://schemas.openxmlformats.org/officeDocument/2006/customXml" ds:itemID="{6CEDA01E-C6D2-4764-AF3F-9A0FE21EB605}">
+<ds:datastoreItem xmlns:ds="http://schemas.openxmlformats.org/officeDocument/2006/customXml" ds:itemID="{45E3C24A-2C26-4574-A693-32B6142AE1E6}">
   <ds:schemaRefs>
     <ds:schemaRef ds:uri="http://schemas.openxmlformats.org/officeDocument/2006/bibliography"/>
   </ds:schemaRefs>

</xml_diff>